<commit_message>
Iniciamos HU1_Suma, HU2_Multiplicacion y HU3_Resta
</commit_message>
<xml_diff>
--- a/Ejercicio.docx
+++ b/Ejercicio.docx
@@ -806,6 +806,9 @@
       <w:r>
         <w:t>:</w:t>
       </w:r>
+      <w:r>
+        <w:t xml:space="preserve"> INICIADA</w:t>
+      </w:r>
     </w:p>
     <w:p>
       <w:pPr>
@@ -899,6 +902,9 @@
       <w:r>
         <w:t>:</w:t>
       </w:r>
+      <w:r>
+        <w:t xml:space="preserve"> INICIADA</w:t>
+      </w:r>
     </w:p>
     <w:p>
       <w:pPr>
@@ -974,6 +980,11 @@
       <w:r>
         <w:t>:</w:t>
       </w:r>
+      <w:r>
+        <w:t xml:space="preserve"> INICIADA</w:t>
+      </w:r>
+      <w:bookmarkStart w:id="0" w:name="_GoBack"/>
+      <w:bookmarkEnd w:id="0"/>
     </w:p>
     <w:p>
       <w:pPr>
@@ -1166,8 +1177,6 @@
       <w:r>
         <w:t>T54: Pruebas de sistema.</w:t>
       </w:r>
-      <w:bookmarkStart w:id="0" w:name="_GoBack"/>
-      <w:bookmarkEnd w:id="0"/>
       <w:r>
         <w:t xml:space="preserve"> </w:t>
       </w:r>

</xml_diff>